<commit_message>
Ajout de plein de props
</commit_message>
<xml_diff>
--- a/Docs/Listes d'items/Liste perso (Amine).docx
+++ b/Docs/Listes d'items/Liste perso (Amine).docx
@@ -13,7 +13,15 @@
         <w:t>0</w:t>
       </w:r>
       <w:r>
-        <w:t>hp de base (l’atk est en lien direct avec les objets) les premiers ennemis auraient 3</w:t>
+        <w:t>hp de base (l’</w:t>
+      </w:r>
+      <w:proofErr w:type="spellStart"/>
+      <w:r>
+        <w:t>atk</w:t>
+      </w:r>
+      <w:proofErr w:type="spellEnd"/>
+      <w:r>
+        <w:t xml:space="preserve"> est en lien direct avec les objets) les premiers ennemis auraient 3</w:t>
       </w:r>
       <w:r>
         <w:t>0</w:t>
@@ -25,7 +33,15 @@
         <w:t>0</w:t>
       </w:r>
       <w:r>
-        <w:t xml:space="preserve"> hp, les seconds 5</w:t>
+        <w:t xml:space="preserve"> </w:t>
+      </w:r>
+      <w:proofErr w:type="spellStart"/>
+      <w:r>
+        <w:t>hp</w:t>
+      </w:r>
+      <w:proofErr w:type="spellEnd"/>
+      <w:r>
+        <w:t>, les seconds 5</w:t>
       </w:r>
       <w:r>
         <w:t>0</w:t>
@@ -37,7 +53,15 @@
         <w:t>0</w:t>
       </w:r>
       <w:r>
-        <w:t xml:space="preserve"> etc.. (</w:t>
+        <w:t xml:space="preserve"> </w:t>
+      </w:r>
+      <w:proofErr w:type="gramStart"/>
+      <w:r>
+        <w:t>etc..</w:t>
+      </w:r>
+      <w:proofErr w:type="gramEnd"/>
+      <w:r>
+        <w:t xml:space="preserve"> (</w:t>
       </w:r>
       <w:r>
         <w:t>Je</w:t>
@@ -99,7 +123,15 @@
         <w:t>0</w:t>
       </w:r>
       <w:r>
-        <w:t xml:space="preserve"> d’atk temps de recharge court)</w:t>
+        <w:t xml:space="preserve"> d’</w:t>
+      </w:r>
+      <w:proofErr w:type="spellStart"/>
+      <w:r>
+        <w:t>atk</w:t>
+      </w:r>
+      <w:proofErr w:type="spellEnd"/>
+      <w:r>
+        <w:t xml:space="preserve"> temps de recharge court)</w:t>
       </w:r>
     </w:p>
     <w:p>
@@ -116,8 +148,13 @@
       <w:r>
         <w:t xml:space="preserve"> d’</w:t>
       </w:r>
-      <w:r>
-        <w:t xml:space="preserve">atk 6 coups, temps de recharge moyen exemple : 1 tir par seconde </w:t>
+      <w:proofErr w:type="spellStart"/>
+      <w:r>
+        <w:t>atk</w:t>
+      </w:r>
+      <w:proofErr w:type="spellEnd"/>
+      <w:r>
+        <w:t xml:space="preserve"> 6 coups, temps de recharge moyen exemple : 1 tir par seconde </w:t>
       </w:r>
       <w:r>
         <w:t xml:space="preserve">5 </w:t>
@@ -143,8 +180,13 @@
       <w:r>
         <w:t xml:space="preserve"> d’</w:t>
       </w:r>
-      <w:r>
-        <w:t>atk temps de recharge court</w:t>
+      <w:proofErr w:type="spellStart"/>
+      <w:r>
+        <w:t>atk</w:t>
+      </w:r>
+      <w:proofErr w:type="spellEnd"/>
+      <w:r>
+        <w:t xml:space="preserve"> temps de recharge court</w:t>
       </w:r>
       <w:r>
         <w:t>)</w:t>
@@ -167,8 +209,13 @@
       <w:r>
         <w:t xml:space="preserve"> d’</w:t>
       </w:r>
-      <w:r>
-        <w:t>atk 2coups</w:t>
+      <w:proofErr w:type="spellStart"/>
+      <w:r>
+        <w:t>atk</w:t>
+      </w:r>
+      <w:proofErr w:type="spellEnd"/>
+      <w:r>
+        <w:t xml:space="preserve"> 2coups</w:t>
       </w:r>
       <w:r>
         <w:t xml:space="preserve"> temps de recharge long)</w:t>
@@ -283,9 +330,6 @@
       <w:pPr>
         <w:spacing w:after="0"/>
       </w:pPr>
-      <w:r>
-        <w:tab/>
-      </w:r>
     </w:p>
     <w:p>
       <w:pPr>
@@ -447,16 +491,13 @@
       </w:r>
       <w:r>
         <w:tab/>
-        <w:t>Légendaire jaune : +3</w:t>
-      </w:r>
-      <w:r>
-        <w:t>0</w:t>
+        <w:t>Légendaire jaune : +25</w:t>
       </w:r>
       <w:r>
         <w:t>hp +2</w:t>
       </w:r>
       <w:r>
-        <w:t>0</w:t>
+        <w:t>5</w:t>
       </w:r>
       <w:r>
         <w:t>atk</w:t>
@@ -490,7 +531,14 @@
       </w:r>
       <w:r>
         <w:tab/>
-        <w:t>Frostbite : Gel l’ennemi à distance (l’empêche de se déplacer et d’attaquer) faible dégâts (p :2cases) (12 sec de cd)</w:t>
+      </w:r>
+      <w:proofErr w:type="spellStart"/>
+      <w:r>
+        <w:t>Frostbite</w:t>
+      </w:r>
+      <w:proofErr w:type="spellEnd"/>
+      <w:r>
+        <w:t> : Gel l’ennemi à distance (l’empêche de se déplacer et d’attaquer) faible dégâts (p :2cases) (12 sec de cd)</w:t>
       </w:r>
       <w:r>
         <w:t xml:space="preserve"> couleur bleu glace, aura blanche</w:t>
@@ -505,7 +553,14 @@
       </w:r>
       <w:r>
         <w:tab/>
-        <w:t>Fireball : Inflige des dégâts importants à distance (p :3 cases) (7 sec de cd)</w:t>
+      </w:r>
+      <w:proofErr w:type="spellStart"/>
+      <w:r>
+        <w:t>Fireball</w:t>
+      </w:r>
+      <w:proofErr w:type="spellEnd"/>
+      <w:r>
+        <w:t> : Inflige des dégâts importants à distance (p :3 cases) (7 sec de cd)</w:t>
       </w:r>
       <w:r>
         <w:t xml:space="preserve"> Rouge aura orange</w:t>
@@ -520,7 +575,14 @@
       </w:r>
       <w:r>
         <w:tab/>
-        <w:t>Lighting Strike : Inflige de faibles dégâts à distance (p :2cases) (3sec de cd)</w:t>
+      </w:r>
+      <w:proofErr w:type="spellStart"/>
+      <w:r>
+        <w:t>Lighting</w:t>
+      </w:r>
+      <w:proofErr w:type="spellEnd"/>
+      <w:r>
+        <w:t xml:space="preserve"> Strike : Inflige de faibles dégâts à distance (p :2cases) (3sec de cd)</w:t>
       </w:r>
       <w:r>
         <w:t xml:space="preserve"> bleu aura bleu électrique</w:t>
@@ -535,7 +597,22 @@
       </w:r>
       <w:r>
         <w:tab/>
-        <w:t>Static Shield : bouclier qui se consomme avant les hp du perso (p :</w:t>
+      </w:r>
+      <w:proofErr w:type="spellStart"/>
+      <w:r>
+        <w:t>Static</w:t>
+      </w:r>
+      <w:proofErr w:type="spellEnd"/>
+      <w:r>
+        <w:t xml:space="preserve"> Shield : bouclier qui se consomme avant les </w:t>
+      </w:r>
+      <w:proofErr w:type="spellStart"/>
+      <w:r>
+        <w:t>hp</w:t>
+      </w:r>
+      <w:proofErr w:type="spellEnd"/>
+      <w:r>
+        <w:t xml:space="preserve"> du perso (p :</w:t>
       </w:r>
       <w:r>
         <w:t>0 cases) (4</w:t>
@@ -553,7 +630,14 @@
       </w:r>
       <w:r>
         <w:tab/>
-        <w:t>Blinding Dart : Aveugle l’ennemi à distance, n’inflige pas de dégâts (p :3 cases) (10 sec de cd)</w:t>
+      </w:r>
+      <w:proofErr w:type="spellStart"/>
+      <w:r>
+        <w:t>Blinding</w:t>
+      </w:r>
+      <w:proofErr w:type="spellEnd"/>
+      <w:r>
+        <w:t xml:space="preserve"> Dart : Aveugle l’ennemi à distance, n’inflige pas de dégâts (p :3 cases) (10 sec de cd)</w:t>
       </w:r>
       <w:r>
         <w:t xml:space="preserve"> </w:t>
@@ -603,7 +687,14 @@
       </w:r>
       <w:r>
         <w:tab/>
-        <w:t>Medical support : Soigne la totalité des HP (5mn de cd)</w:t>
+      </w:r>
+      <w:proofErr w:type="spellStart"/>
+      <w:r>
+        <w:t>Medical</w:t>
+      </w:r>
+      <w:proofErr w:type="spellEnd"/>
+      <w:r>
+        <w:t xml:space="preserve"> support : Soigne la totalité des HP (5mn de cd)</w:t>
       </w:r>
       <w:r>
         <w:t xml:space="preserve"> rouge aura blanche</w:t>
@@ -618,7 +709,15 @@
       </w:r>
       <w:r>
         <w:tab/>
-        <w:t>Steam burn : Inflige des dégâts à l’impact puis sur la durée faibles dégâts dans les deux cas (donc dégâts moyens à la fin de l’effet) (p :1 case) (15 sec de cd)</w:t>
+        <w:t xml:space="preserve">Steam </w:t>
+      </w:r>
+      <w:proofErr w:type="spellStart"/>
+      <w:r>
+        <w:t>burn</w:t>
+      </w:r>
+      <w:proofErr w:type="spellEnd"/>
+      <w:r>
+        <w:t> : Inflige des dégâts à l’impact puis sur la durée faibles dégâts dans les deux cas (donc dégâts moyens à la fin de l’effet) (p :1 case) (15 sec de cd)</w:t>
       </w:r>
       <w:r>
         <w:t xml:space="preserve"> </w:t>
@@ -634,10 +733,58 @@
       </w:r>
       <w:r>
         <w:tab/>
-        <w:t>Fus Ro Dah : FUS RO DAAAAAAAAAH tin tin tin ! tin tin tin ! En vrai c’</w:t>
-      </w:r>
-      <w:r>
-        <w:t>est un bump, il repousse l’ennemi de 3 cases (9 secondes de cd)</w:t>
+        <w:t xml:space="preserve">Fus Ro </w:t>
+      </w:r>
+      <w:proofErr w:type="spellStart"/>
+      <w:r>
+        <w:t>Dah</w:t>
+      </w:r>
+      <w:proofErr w:type="spellEnd"/>
+      <w:r>
+        <w:t xml:space="preserve"> : FUS RO DAAAAAAAAAH tin </w:t>
+      </w:r>
+      <w:proofErr w:type="spellStart"/>
+      <w:r>
+        <w:t>tin</w:t>
+      </w:r>
+      <w:proofErr w:type="spellEnd"/>
+      <w:r>
+        <w:t xml:space="preserve"> </w:t>
+      </w:r>
+      <w:proofErr w:type="spellStart"/>
+      <w:r>
+        <w:t>tin</w:t>
+      </w:r>
+      <w:proofErr w:type="spellEnd"/>
+      <w:r>
+        <w:t xml:space="preserve"> ! tin </w:t>
+      </w:r>
+      <w:proofErr w:type="spellStart"/>
+      <w:r>
+        <w:t>tin</w:t>
+      </w:r>
+      <w:proofErr w:type="spellEnd"/>
+      <w:r>
+        <w:t xml:space="preserve"> </w:t>
+      </w:r>
+      <w:proofErr w:type="spellStart"/>
+      <w:r>
+        <w:t>tin</w:t>
+      </w:r>
+      <w:proofErr w:type="spellEnd"/>
+      <w:r>
+        <w:t> ! En vrai c’</w:t>
+      </w:r>
+      <w:r>
+        <w:t xml:space="preserve">est un </w:t>
+      </w:r>
+      <w:proofErr w:type="spellStart"/>
+      <w:r>
+        <w:t>bump</w:t>
+      </w:r>
+      <w:proofErr w:type="spellEnd"/>
+      <w:r>
+        <w:t>, il repousse l’ennemi de 3 cases (9 secondes de cd)</w:t>
       </w:r>
     </w:p>
     <w:p>
@@ -683,7 +830,14 @@
       </w:pPr>
       <w:r>
         <w:tab/>
-        <w:t>Props </w:t>
+      </w:r>
+      <w:proofErr w:type="spellStart"/>
+      <w:r>
+        <w:t>Props</w:t>
+      </w:r>
+      <w:proofErr w:type="spellEnd"/>
+      <w:r>
+        <w:t> </w:t>
       </w:r>
       <w:r>
         <w:t>couloir et bureau</w:t>
@@ -704,7 +858,21 @@
         <w:t xml:space="preserve">Grand tableau, petit tableau, long tapis, </w:t>
       </w:r>
       <w:r>
-        <w:t>paillasson, Bureau, Pots de fleurs, lampe à huile, Lustre, lampe de bureau (pixar rpz), horloge, tabouret, fauteuil, chais</w:t>
+        <w:t>paillasson, Bureau, Pots de fleurs, lampe à huile, Lustre, lampe</w:t>
+      </w:r>
+      <w:r>
+        <w:t xml:space="preserve"> de bureau (</w:t>
+      </w:r>
+      <w:proofErr w:type="spellStart"/>
+      <w:r>
+        <w:t>pixar</w:t>
+      </w:r>
+      <w:proofErr w:type="spellEnd"/>
+      <w:r>
+        <w:t xml:space="preserve"> rpz), horloge (version grande et petite de bureau)</w:t>
+      </w:r>
+      <w:r>
+        <w:t xml:space="preserve"> tabouret, fauteuil, chais</w:t>
       </w:r>
       <w:r>
         <w:t xml:space="preserve">es, tables (plusieurs formes), </w:t>
@@ -719,13 +887,38 @@
       </w:pPr>
       <w:r>
         <w:tab/>
-      </w:r>
-      <w:r>
-        <w:tab/>
-        <w:t>Gemme raffinée qui flotte dans le bureau principal sur un socle</w:t>
-      </w:r>
-      <w:r>
-        <w:t xml:space="preserve"> = dernier reward avant le prochain niveau.</w:t>
+        <w:t xml:space="preserve">Autres </w:t>
+      </w:r>
+      <w:proofErr w:type="spellStart"/>
+      <w:r>
+        <w:t>props</w:t>
+      </w:r>
+      <w:proofErr w:type="spellEnd"/>
+      <w:r>
+        <w:t xml:space="preserve"> : </w:t>
+      </w:r>
+    </w:p>
+    <w:p>
+      <w:pPr>
+        <w:spacing w:after="0"/>
+      </w:pPr>
+      <w:r>
+        <w:tab/>
+      </w:r>
+      <w:r>
+        <w:tab/>
+      </w:r>
+      <w:r>
+        <w:t xml:space="preserve">Tube de conduction d’air adaptés aux murs, Caisses (en métal), Ampoules de différentes tailles (en forme de tube, d’ampoule normales, </w:t>
+      </w:r>
+      <w:r>
+        <w:t>ovales attachés</w:t>
+      </w:r>
+      <w:r>
+        <w:t xml:space="preserve"> à un câble au plafond par exemple) Câbles (enroulés, pas enroulés) Bocaux, Pots en verres, Matériel scientifique en verre (béchers etc…) Cuves, Alambics, comptoir de bar, </w:t>
+      </w:r>
+      <w:r>
+        <w:t>pichets de « bière », haut tabouret pour aller avec, verres de toutes tailles/formes (au moins 3,4 verres différents). Piles de papiers, feuilles dispersées, bureau de secrétaire (avec plein de tiroirs)</w:t>
       </w:r>
       <w:bookmarkStart w:id="0" w:name="_GoBack"/>
       <w:bookmarkEnd w:id="0"/>
@@ -1165,6 +1358,29 @@
     <w:semiHidden/>
     <w:unhideWhenUsed/>
   </w:style>
+  <w:style w:type="character" w:styleId="Lienhypertexte">
+    <w:name w:val="Hyperlink"/>
+    <w:basedOn w:val="Policepardfaut"/>
+    <w:uiPriority w:val="99"/>
+    <w:unhideWhenUsed/>
+    <w:rsid w:val="00651659"/>
+    <w:rPr>
+      <w:color w:val="0563C1" w:themeColor="hyperlink"/>
+      <w:u w:val="single"/>
+    </w:rPr>
+  </w:style>
+  <w:style w:type="character" w:styleId="Mentionnonrsolue">
+    <w:name w:val="Unresolved Mention"/>
+    <w:basedOn w:val="Policepardfaut"/>
+    <w:uiPriority w:val="99"/>
+    <w:semiHidden/>
+    <w:unhideWhenUsed/>
+    <w:rsid w:val="00651659"/>
+    <w:rPr>
+      <w:color w:val="808080"/>
+      <w:shd w:val="clear" w:color="auto" w:fill="E6E6E6"/>
+    </w:rPr>
+  </w:style>
 </w:styles>
 </file>
 

</xml_diff>